<commit_message>
finish register and login
</commit_message>
<xml_diff>
--- a/“得到”App产品需求文档（PRD）0915.docx
+++ b/“得到”App产品需求文档（PRD）0915.docx
@@ -492,12 +492,106 @@
           </w:p>
         </w:tc>
       </w:tr>
+      <w:tr>
+        <w:trPr>
+          <w:jc w:val="center"/>
+        </w:trPr>
+        <w:tc>
+          <w:tcPr>
+            <w:tcW w:w="2765" w:type="dxa"/>
+            <w:vAlign w:val="center"/>
+          </w:tcPr>
+          <w:p>
+            <w:pPr>
+              <w:pStyle w:val="a3"/>
+              <w:ind w:firstLineChars="0" w:firstLine="0"/>
+              <w:jc w:val="center"/>
+              <w:rPr>
+                <w:rFonts w:hint="eastAsia"/>
+              </w:rPr>
+            </w:pPr>
+            <w:r>
+              <w:rPr>
+                <w:rFonts w:hint="eastAsia"/>
+              </w:rPr>
+              <w:t>2018</w:t>
+            </w:r>
+            <w:r>
+              <w:t>-10-13</w:t>
+            </w:r>
+          </w:p>
+        </w:tc>
+        <w:tc>
+          <w:tcPr>
+            <w:tcW w:w="2765" w:type="dxa"/>
+            <w:vAlign w:val="center"/>
+          </w:tcPr>
+          <w:p>
+            <w:pPr>
+              <w:pStyle w:val="a3"/>
+              <w:ind w:firstLineChars="0" w:firstLine="0"/>
+              <w:jc w:val="center"/>
+              <w:rPr>
+                <w:rFonts w:hint="eastAsia"/>
+              </w:rPr>
+            </w:pPr>
+            <w:r>
+              <w:rPr>
+                <w:rFonts w:hint="eastAsia"/>
+              </w:rPr>
+              <w:t>注册</w:t>
+            </w:r>
+            <w:r>
+              <w:rPr>
+                <w:rFonts w:hint="eastAsia"/>
+              </w:rPr>
+              <w:t>/</w:t>
+            </w:r>
+            <w:r>
+              <w:rPr>
+                <w:rFonts w:hint="eastAsia"/>
+              </w:rPr>
+              <w:t>登录</w:t>
+            </w:r>
+            <w:r>
+              <w:t>功能块</w:t>
+            </w:r>
+          </w:p>
+        </w:tc>
+        <w:tc>
+          <w:tcPr>
+            <w:tcW w:w="2766" w:type="dxa"/>
+            <w:vAlign w:val="center"/>
+          </w:tcPr>
+          <w:p>
+            <w:pPr>
+              <w:pStyle w:val="a3"/>
+              <w:ind w:firstLineChars="0" w:firstLine="0"/>
+              <w:jc w:val="center"/>
+              <w:rPr>
+                <w:rFonts w:hint="eastAsia"/>
+              </w:rPr>
+            </w:pPr>
+            <w:r>
+              <w:rPr>
+                <w:rFonts w:hint="eastAsia"/>
+              </w:rPr>
+              <w:t>T</w:t>
+            </w:r>
+            <w:r>
+              <w:t>ina.Li</w:t>
+            </w:r>
+          </w:p>
+        </w:tc>
+      </w:tr>
     </w:tbl>
     <w:p>
       <w:pPr>
         <w:pStyle w:val="a3"/>
         <w:ind w:left="567" w:firstLineChars="0" w:firstLine="0"/>
       </w:pPr>
+      <w:bookmarkStart w:id="0" w:name="_GoBack"/>
+      <w:bookmarkEnd w:id="0"/>
     </w:p>
     <w:p>
       <w:pPr>
@@ -936,9 +1030,6 @@
       <w:pPr>
         <w:pStyle w:val="a3"/>
         <w:ind w:left="567" w:firstLineChars="0" w:firstLine="0"/>
-        <w:rPr>
-          <w:rFonts w:hint="eastAsia"/>
-        </w:rPr>
       </w:pPr>
       <w:r>
         <w:rPr>
@@ -957,9 +1048,6 @@
       <w:pPr>
         <w:pStyle w:val="a3"/>
         <w:ind w:left="567" w:firstLineChars="0" w:firstLine="0"/>
-        <w:rPr>
-          <w:rFonts w:hint="eastAsia"/>
-        </w:rPr>
       </w:pPr>
       <w:r>
         <w:rPr>
@@ -1053,9 +1141,6 @@
       <w:pPr>
         <w:pStyle w:val="a3"/>
         <w:ind w:left="567" w:firstLineChars="0" w:firstLine="0"/>
-        <w:rPr>
-          <w:rFonts w:hint="eastAsia"/>
-        </w:rPr>
       </w:pPr>
       <w:r>
         <w:rPr>
@@ -1066,8 +1151,6 @@
       <w:r>
         <w:t>：</w:t>
       </w:r>
-      <w:bookmarkStart w:id="0" w:name="_GoBack"/>
-      <w:bookmarkEnd w:id="0"/>
       <w:r>
         <w:rPr>
           <w:rFonts w:hint="eastAsia"/>
@@ -1555,6 +1638,9 @@
           <w:numId w:val="8"/>
         </w:numPr>
         <w:ind w:firstLineChars="0"/>
+        <w:rPr>
+          <w:rFonts w:hint="eastAsia"/>
+        </w:rPr>
       </w:pPr>
       <w:r>
         <w:rPr>
@@ -1572,37 +1658,71 @@
         <w:rPr>
           <w:rFonts w:hint="eastAsia"/>
         </w:rPr>
-        <w:t>注册页面</w:t>
+        <w:t>注册功能</w:t>
       </w:r>
     </w:p>
     <w:p>
       <w:pPr>
         <w:pStyle w:val="a3"/>
         <w:ind w:left="420" w:firstLineChars="0" w:firstLine="0"/>
-      </w:pPr>
-    </w:p>
-    <w:p>
-      <w:pPr>
-        <w:pStyle w:val="a3"/>
-        <w:ind w:left="420" w:firstLineChars="0" w:firstLine="0"/>
-      </w:pPr>
-      <w:r>
-        <w:rPr>
-          <w:rFonts w:hint="eastAsia"/>
-        </w:rPr>
-        <w:t>页面逻辑内容：</w:t>
-      </w:r>
-    </w:p>
-    <w:p>
-      <w:pPr>
-        <w:pStyle w:val="a3"/>
-        <w:ind w:left="420" w:firstLineChars="0" w:firstLine="0"/>
-      </w:pPr>
-      <w:r>
-        <w:rPr>
-          <w:rFonts w:hint="eastAsia"/>
-        </w:rPr>
-        <w:t>页面交互说明：</w:t>
+        <w:rPr>
+          <w:rFonts w:hint="eastAsia"/>
+        </w:rPr>
+      </w:pPr>
+      <w:r>
+        <w:rPr>
+          <w:rFonts w:hint="eastAsia"/>
+          <w:noProof/>
+        </w:rPr>
+        <w:lastRenderedPageBreak/>
+        <w:drawing>
+          <wp:inline distT="0" distB="0" distL="0" distR="0">
+            <wp:extent cx="4964806" cy="5260804"/>
+            <wp:effectExtent l="0" t="0" r="0" b="0"/>
+            <wp:docPr id="22" name="图片 22"/>
+            <wp:cNvGraphicFramePr>
+              <a:graphicFrameLocks xmlns:a="http://schemas.openxmlformats.org/drawingml/2006/main" noChangeAspect="1"/>
+            </wp:cNvGraphicFramePr>
+            <a:graphic xmlns:a="http://schemas.openxmlformats.org/drawingml/2006/main">
+              <a:graphicData uri="http://schemas.openxmlformats.org/drawingml/2006/picture">
+                <pic:pic xmlns:pic="http://schemas.openxmlformats.org/drawingml/2006/picture">
+                  <pic:nvPicPr>
+                    <pic:cNvPr id="22" name="页面交互-注册_登录.png"/>
+                    <pic:cNvPicPr/>
+                  </pic:nvPicPr>
+                  <pic:blipFill rotWithShape="1">
+                    <a:blip r:embed="rId11" cstate="print">
+                      <a:extLst>
+                        <a:ext uri="{28A0092B-C50C-407E-A947-70E740481C1C}">
+                          <a14:useLocalDpi xmlns:a14="http://schemas.microsoft.com/office/drawing/2010/main" val="0"/>
+                        </a:ext>
+                      </a:extLst>
+                    </a:blip>
+                    <a:srcRect t="7443"/>
+                    <a:stretch/>
+                  </pic:blipFill>
+                  <pic:spPr bwMode="auto">
+                    <a:xfrm>
+                      <a:off x="0" y="0"/>
+                      <a:ext cx="4966080" cy="5262153"/>
+                    </a:xfrm>
+                    <a:prstGeom prst="rect">
+                      <a:avLst/>
+                    </a:prstGeom>
+                    <a:ln>
+                      <a:noFill/>
+                    </a:ln>
+                    <a:extLst>
+                      <a:ext uri="{53640926-AAD7-44D8-BBD7-CCE9431645EC}">
+                        <a14:shadowObscured xmlns:a14="http://schemas.microsoft.com/office/drawing/2010/main"/>
+                      </a:ext>
+                    </a:extLst>
+                  </pic:spPr>
+                </pic:pic>
+              </a:graphicData>
+            </a:graphic>
+          </wp:inline>
+        </w:drawing>
       </w:r>
     </w:p>
     <w:p>
@@ -1631,6 +1751,63 @@
           <w:rFonts w:hint="eastAsia"/>
         </w:rPr>
         <w:t>注册功能逻辑流程</w:t>
+      </w:r>
+    </w:p>
+    <w:p>
+      <w:pPr>
+        <w:pStyle w:val="a3"/>
+        <w:ind w:left="425" w:firstLineChars="0" w:firstLine="0"/>
+        <w:rPr>
+          <w:rFonts w:hint="eastAsia"/>
+        </w:rPr>
+      </w:pPr>
+      <w:r>
+        <w:rPr>
+          <w:rFonts w:hint="eastAsia"/>
+          <w:noProof/>
+        </w:rPr>
+        <w:lastRenderedPageBreak/>
+        <w:drawing>
+          <wp:inline distT="0" distB="0" distL="0" distR="0" wp14:anchorId="287BCF72" wp14:editId="30D20C9A">
+            <wp:extent cx="3528788" cy="4517409"/>
+            <wp:effectExtent l="0" t="0" r="0" b="0"/>
+            <wp:docPr id="21" name="图片 21"/>
+            <wp:cNvGraphicFramePr>
+              <a:graphicFrameLocks xmlns:a="http://schemas.openxmlformats.org/drawingml/2006/main" noChangeAspect="1"/>
+            </wp:cNvGraphicFramePr>
+            <a:graphic xmlns:a="http://schemas.openxmlformats.org/drawingml/2006/main">
+              <a:graphicData uri="http://schemas.openxmlformats.org/drawingml/2006/picture">
+                <pic:pic xmlns:pic="http://schemas.openxmlformats.org/drawingml/2006/picture">
+                  <pic:nvPicPr>
+                    <pic:cNvPr id="21" name="流程图-登录注册.png"/>
+                    <pic:cNvPicPr/>
+                  </pic:nvPicPr>
+                  <pic:blipFill>
+                    <a:blip r:embed="rId12">
+                      <a:extLst>
+                        <a:ext uri="{28A0092B-C50C-407E-A947-70E740481C1C}">
+                          <a14:useLocalDpi xmlns:a14="http://schemas.microsoft.com/office/drawing/2010/main" val="0"/>
+                        </a:ext>
+                      </a:extLst>
+                    </a:blip>
+                    <a:stretch>
+                      <a:fillRect/>
+                    </a:stretch>
+                  </pic:blipFill>
+                  <pic:spPr>
+                    <a:xfrm>
+                      <a:off x="0" y="0"/>
+                      <a:ext cx="3535871" cy="4526476"/>
+                    </a:xfrm>
+                    <a:prstGeom prst="rect">
+                      <a:avLst/>
+                    </a:prstGeom>
+                  </pic:spPr>
+                </pic:pic>
+              </a:graphicData>
+            </a:graphic>
+          </wp:inline>
+        </w:drawing>
       </w:r>
     </w:p>
     <w:p>
@@ -2029,7 +2206,7 @@
                     <pic:cNvPicPr/>
                   </pic:nvPicPr>
                   <pic:blipFill rotWithShape="1">
-                    <a:blip r:embed="rId11">
+                    <a:blip r:embed="rId13">
                       <a:extLst>
                         <a:ext uri="{28A0092B-C50C-407E-A947-70E740481C1C}">
                           <a14:useLocalDpi xmlns:a14="http://schemas.microsoft.com/office/drawing/2010/main" val="0"/>
@@ -2078,6 +2255,7 @@
         <w:rPr>
           <w:noProof/>
         </w:rPr>
+        <w:lastRenderedPageBreak/>
         <w:drawing>
           <wp:inline distT="0" distB="0" distL="0" distR="0" wp14:anchorId="1569125E" wp14:editId="3D6513F6">
             <wp:extent cx="5274310" cy="1565200"/>
@@ -2094,7 +2272,7 @@
                     <pic:cNvPicPr/>
                   </pic:nvPicPr>
                   <pic:blipFill>
-                    <a:blip r:embed="rId12"/>
+                    <a:blip r:embed="rId14"/>
                     <a:stretch>
                       <a:fillRect/>
                     </a:stretch>
@@ -2125,7 +2303,6 @@
           <w:rFonts w:hint="eastAsia"/>
           <w:noProof/>
         </w:rPr>
-        <w:lastRenderedPageBreak/>
         <w:drawing>
           <wp:inline distT="0" distB="0" distL="0" distR="0">
             <wp:extent cx="4630875" cy="6645244"/>
@@ -2142,7 +2319,7 @@
                     <pic:cNvPicPr/>
                   </pic:nvPicPr>
                   <pic:blipFill>
-                    <a:blip r:embed="rId13">
+                    <a:blip r:embed="rId15">
                       <a:extLst>
                         <a:ext uri="{28A0092B-C50C-407E-A947-70E740481C1C}">
                           <a14:useLocalDpi xmlns:a14="http://schemas.microsoft.com/office/drawing/2010/main" val="0"/>
@@ -2299,7 +2476,7 @@
                     <pic:cNvPicPr/>
                   </pic:nvPicPr>
                   <pic:blipFill>
-                    <a:blip r:embed="rId14">
+                    <a:blip r:embed="rId16">
                       <a:extLst>
                         <a:ext uri="{28A0092B-C50C-407E-A947-70E740481C1C}">
                           <a14:useLocalDpi xmlns:a14="http://schemas.microsoft.com/office/drawing/2010/main" val="0"/>
@@ -2531,7 +2708,7 @@
                     <pic:cNvPicPr/>
                   </pic:nvPicPr>
                   <pic:blipFill>
-                    <a:blip r:embed="rId15">
+                    <a:blip r:embed="rId17">
                       <a:extLst>
                         <a:ext uri="{28A0092B-C50C-407E-A947-70E740481C1C}">
                           <a14:useLocalDpi xmlns:a14="http://schemas.microsoft.com/office/drawing/2010/main" val="0"/>
@@ -2637,7 +2814,7 @@
                     <pic:cNvPicPr/>
                   </pic:nvPicPr>
                   <pic:blipFill>
-                    <a:blip r:embed="rId16">
+                    <a:blip r:embed="rId18">
                       <a:extLst>
                         <a:ext uri="{28A0092B-C50C-407E-A947-70E740481C1C}">
                           <a14:useLocalDpi xmlns:a14="http://schemas.microsoft.com/office/drawing/2010/main" val="0"/>
@@ -2717,7 +2894,7 @@
                     <pic:cNvPicPr/>
                   </pic:nvPicPr>
                   <pic:blipFill>
-                    <a:blip r:embed="rId17"/>
+                    <a:blip r:embed="rId19"/>
                     <a:stretch>
                       <a:fillRect/>
                     </a:stretch>
@@ -2777,7 +2954,7 @@
                     <pic:cNvPicPr/>
                   </pic:nvPicPr>
                   <pic:blipFill>
-                    <a:blip r:embed="rId18">
+                    <a:blip r:embed="rId20">
                       <a:extLst>
                         <a:ext uri="{28A0092B-C50C-407E-A947-70E740481C1C}">
                           <a14:useLocalDpi xmlns:a14="http://schemas.microsoft.com/office/drawing/2010/main" val="0"/>
@@ -2855,7 +3032,7 @@
                     <pic:cNvPicPr/>
                   </pic:nvPicPr>
                   <pic:blipFill>
-                    <a:blip r:embed="rId19">
+                    <a:blip r:embed="rId21">
                       <a:extLst>
                         <a:ext uri="{28A0092B-C50C-407E-A947-70E740481C1C}">
                           <a14:useLocalDpi xmlns:a14="http://schemas.microsoft.com/office/drawing/2010/main" val="0"/>
@@ -2920,7 +3097,7 @@
                     <pic:cNvPicPr/>
                   </pic:nvPicPr>
                   <pic:blipFill>
-                    <a:blip r:embed="rId20">
+                    <a:blip r:embed="rId22">
                       <a:extLst>
                         <a:ext uri="{28A0092B-C50C-407E-A947-70E740481C1C}">
                           <a14:useLocalDpi xmlns:a14="http://schemas.microsoft.com/office/drawing/2010/main" val="0"/>
@@ -3012,7 +3189,7 @@
                     <pic:cNvPicPr/>
                   </pic:nvPicPr>
                   <pic:blipFill>
-                    <a:blip r:embed="rId21">
+                    <a:blip r:embed="rId23">
                       <a:extLst>
                         <a:ext uri="{28A0092B-C50C-407E-A947-70E740481C1C}">
                           <a14:useLocalDpi xmlns:a14="http://schemas.microsoft.com/office/drawing/2010/main" val="0"/>
@@ -3077,7 +3254,7 @@
                     <pic:cNvPicPr/>
                   </pic:nvPicPr>
                   <pic:blipFill>
-                    <a:blip r:embed="rId22">
+                    <a:blip r:embed="rId24">
                       <a:extLst>
                         <a:ext uri="{28A0092B-C50C-407E-A947-70E740481C1C}">
                           <a14:useLocalDpi xmlns:a14="http://schemas.microsoft.com/office/drawing/2010/main" val="0"/>
@@ -3143,7 +3320,7 @@
                     <pic:cNvPicPr/>
                   </pic:nvPicPr>
                   <pic:blipFill>
-                    <a:blip r:embed="rId23">
+                    <a:blip r:embed="rId25">
                       <a:extLst>
                         <a:ext uri="{28A0092B-C50C-407E-A947-70E740481C1C}">
                           <a14:useLocalDpi xmlns:a14="http://schemas.microsoft.com/office/drawing/2010/main" val="0"/>
@@ -3209,7 +3386,7 @@
                     <pic:cNvPicPr/>
                   </pic:nvPicPr>
                   <pic:blipFill>
-                    <a:blip r:embed="rId24">
+                    <a:blip r:embed="rId26">
                       <a:extLst>
                         <a:ext uri="{28A0092B-C50C-407E-A947-70E740481C1C}">
                           <a14:useLocalDpi xmlns:a14="http://schemas.microsoft.com/office/drawing/2010/main" val="0"/>
@@ -3281,7 +3458,7 @@
                     <pic:cNvPicPr/>
                   </pic:nvPicPr>
                   <pic:blipFill>
-                    <a:blip r:embed="rId25">
+                    <a:blip r:embed="rId27">
                       <a:extLst>
                         <a:ext uri="{28A0092B-C50C-407E-A947-70E740481C1C}">
                           <a14:useLocalDpi xmlns:a14="http://schemas.microsoft.com/office/drawing/2010/main" val="0"/>
@@ -3347,7 +3524,7 @@
                     <pic:cNvPicPr/>
                   </pic:nvPicPr>
                   <pic:blipFill rotWithShape="1">
-                    <a:blip r:embed="rId26">
+                    <a:blip r:embed="rId28">
                       <a:extLst>
                         <a:ext uri="{28A0092B-C50C-407E-A947-70E740481C1C}">
                           <a14:useLocalDpi xmlns:a14="http://schemas.microsoft.com/office/drawing/2010/main" val="0"/>

</xml_diff>